<commit_message>
[docs](lab): lab2 logparser update
</commit_message>
<xml_diff>
--- a/laboratory/lab2/docs/report2.docx
+++ b/laboratory/lab2/docs/report2.docx
@@ -252,7 +252,7 @@
           <w:rFonts w:ascii="Times New Roman" w:hAnsi="Times New Roman" w:cs="Times New Roman"/>
           <w:lang w:eastAsia="ko-KR"/>
         </w:rPr>
-        <w:t>Companies like CrowdStrike, which provide EDR services for platforms including Windows, must perform appropriate analysis (using ML and DL models, etc.) based on data collected from each user. When anomalous data is detected, they must send alerts to the relevant users and companies, including a confidence score based on the data and the instances that triggered the anomaly.</w:t>
+        <w:t>Many commercial software solutions are available that collect and respond to various logs from systems such as SIEM, IDS/IPS, and EDR. Because these systems use different log formats depends on the services, normalization of these logs is crucial. These logs can then be processed using LLMs or encoder-decoder models, and an appropriate response/alert (message/chat) system can be applied based on the processed data.</w:t>
       </w:r>
     </w:p>
     <w:p>
@@ -294,9 +294,10 @@
       <w:pPr>
         <w:jc w:val="both"/>
         <w:rPr>
-          <w:rFonts w:ascii="Times New Roman" w:hAnsi="Times New Roman" w:cs="Times New Roman"/>
+          <w:rFonts w:ascii="Times New Roman" w:hAnsi="Times New Roman" w:cs="Times New Roman" w:hint="eastAsia"/>
           <w:b/>
           <w:bCs/>
+          <w:lang w:eastAsia="ko-KR"/>
         </w:rPr>
       </w:pPr>
       <w:r>
@@ -304,6 +305,65 @@
           <w:rFonts w:ascii="Times New Roman" w:hAnsi="Times New Roman" w:cs="Times New Roman"/>
           <w:b/>
           <w:bCs/>
+          <w:lang w:eastAsia="ko-KR"/>
+        </w:rPr>
+        <w:t>Log Parser</w:t>
+      </w:r>
+      <w:r>
+        <w:rPr>
+          <w:rFonts w:ascii="Times New Roman" w:hAnsi="Times New Roman" w:cs="Times New Roman" w:hint="eastAsia"/>
+          <w:b/>
+          <w:bCs/>
+          <w:lang w:eastAsia="ko-KR"/>
+        </w:rPr>
+        <w:t>:</w:t>
+      </w:r>
+    </w:p>
+    <w:p>
+      <w:pPr>
+        <w:jc w:val="both"/>
+        <w:rPr>
+          <w:rFonts w:ascii="Times New Roman" w:hAnsi="Times New Roman" w:cs="Times New Roman" w:hint="eastAsia"/>
+          <w:lang w:eastAsia="ko-KR"/>
+        </w:rPr>
+      </w:pPr>
+      <w:r>
+        <w:rPr>
+          <w:rFonts w:ascii="Times New Roman" w:hAnsi="Times New Roman" w:cs="Times New Roman"/>
+          <w:lang w:eastAsia="ko-KR"/>
+        </w:rPr>
+        <w:t>pip3 install logparser</w:t>
+      </w:r>
+      <w:r>
+        <w:rPr>
+          <w:rFonts w:ascii="Times New Roman" w:hAnsi="Times New Roman" w:cs="Times New Roman" w:hint="eastAsia"/>
+          <w:lang w:eastAsia="ko-KR"/>
+        </w:rPr>
+        <w:t>3</w:t>
+      </w:r>
+    </w:p>
+    <w:p>
+      <w:pPr>
+        <w:jc w:val="both"/>
+        <w:rPr>
+          <w:rFonts w:ascii="Times New Roman" w:hAnsi="Times New Roman" w:cs="Times New Roman"/>
+        </w:rPr>
+      </w:pPr>
+    </w:p>
+    <w:p>
+      <w:pPr>
+        <w:jc w:val="both"/>
+        <w:rPr>
+          <w:rFonts w:ascii="Times New Roman" w:hAnsi="Times New Roman" w:cs="Times New Roman"/>
+          <w:b/>
+          <w:bCs/>
+        </w:rPr>
+      </w:pPr>
+      <w:r>
+        <w:rPr>
+          <w:rFonts w:ascii="Times New Roman" w:hAnsi="Times New Roman" w:cs="Times New Roman"/>
+          <w:b/>
+          <w:bCs/>
         </w:rPr>
         <w:t>4. Data Collection</w:t>
       </w:r>
@@ -313,8 +373,75 @@
         <w:jc w:val="both"/>
         <w:rPr>
           <w:rFonts w:ascii="Times New Roman" w:hAnsi="Times New Roman" w:cs="Times New Roman"/>
-        </w:rPr>
-      </w:pPr>
+          <w:lang w:eastAsia="ko-KR"/>
+        </w:rPr>
+      </w:pPr>
+    </w:p>
+    <w:p>
+      <w:pPr>
+        <w:jc w:val="both"/>
+        <w:rPr>
+          <w:rFonts w:ascii="Times New Roman" w:hAnsi="Times New Roman" w:cs="Times New Roman"/>
+          <w:lang w:eastAsia="ko-KR"/>
+        </w:rPr>
+      </w:pPr>
+      <w:proofErr w:type="spellStart"/>
+      <w:r>
+        <w:rPr>
+          <w:rFonts w:ascii="Times New Roman" w:hAnsi="Times New Roman" w:cs="Times New Roman"/>
+          <w:lang w:eastAsia="ko-KR"/>
+        </w:rPr>
+        <w:t>loghub</w:t>
+      </w:r>
+      <w:proofErr w:type="spellEnd"/>
+      <w:r>
+        <w:rPr>
+          <w:rFonts w:ascii="Times New Roman" w:hAnsi="Times New Roman" w:cs="Times New Roman"/>
+          <w:lang w:eastAsia="ko-KR"/>
+        </w:rPr>
+        <w:t xml:space="preserve">: </w:t>
+      </w:r>
+      <w:r>
+        <w:rPr>
+          <w:rFonts w:ascii="Times New Roman" w:hAnsi="Times New Roman" w:cs="Times New Roman"/>
+          <w:lang w:eastAsia="ko-KR"/>
+        </w:rPr>
+        <w:t>https://github.com/logpai/loghub</w:t>
+      </w:r>
+    </w:p>
+    <w:p>
+      <w:pPr>
+        <w:jc w:val="both"/>
+        <w:rPr>
+          <w:rFonts w:ascii="Times New Roman" w:hAnsi="Times New Roman" w:cs="Times New Roman"/>
+          <w:lang w:eastAsia="ko-KR"/>
+        </w:rPr>
+      </w:pPr>
+    </w:p>
+    <w:p>
+      <w:pPr>
+        <w:jc w:val="both"/>
+        <w:rPr>
+          <w:rFonts w:ascii="Batang" w:eastAsia="Batang" w:hAnsi="Batang" w:cs="Batang" w:hint="eastAsia"/>
+          <w:lang w:eastAsia="ko-KR"/>
+        </w:rPr>
+      </w:pPr>
+      <w:proofErr w:type="spellStart"/>
+      <w:r>
+        <w:rPr>
+          <w:rFonts w:ascii="Times New Roman" w:hAnsi="Times New Roman" w:cs="Times New Roman"/>
+          <w:lang w:eastAsia="ko-KR"/>
+        </w:rPr>
+        <w:t>Loghub</w:t>
+      </w:r>
+      <w:proofErr w:type="spellEnd"/>
+      <w:r>
+        <w:rPr>
+          <w:rFonts w:ascii="Times New Roman" w:hAnsi="Times New Roman" w:cs="Times New Roman"/>
+          <w:lang w:eastAsia="ko-KR"/>
+        </w:rPr>
+        <w:t xml:space="preserve"> allows us to download log data from various systems or collect various real-world logs from operating systems such as Linux and Windows</w:t>
+      </w:r>
     </w:p>
     <w:sectPr>
       <w:headerReference w:type="default" r:id="rId9"/>

</xml_diff>

<commit_message>
[docs](lab): lab2 data_exploration.py update
</commit_message>
<xml_diff>
--- a/laboratory/lab2/docs/report2.docx
+++ b/laboratory/lab2/docs/report2.docx
@@ -139,7 +139,7 @@
           <w:b/>
           <w:bCs/>
         </w:rPr>
-        <w:t xml:space="preserve">1. </w:t>
+        <w:t xml:space="preserve">1 </w:t>
       </w:r>
       <w:r>
         <w:rPr>
@@ -227,17 +227,254 @@
           <w:b/>
           <w:bCs/>
         </w:rPr>
-        <w:t>2. Real-World Applications and Domain-Specific Data</w:t>
-      </w:r>
-    </w:p>
-    <w:p>
-      <w:pPr>
-        <w:jc w:val="both"/>
-        <w:rPr>
-          <w:rFonts w:ascii="Times New Roman" w:hAnsi="Times New Roman" w:cs="Times New Roman"/>
-          <w:lang w:eastAsia="ko-KR"/>
-        </w:rPr>
-      </w:pPr>
+        <w:t>2 Real-World Applications and Domain-Specific Data</w:t>
+      </w:r>
+    </w:p>
+    <w:p>
+      <w:pPr>
+        <w:jc w:val="both"/>
+        <w:rPr>
+          <w:rFonts w:ascii="Times New Roman" w:hAnsi="Times New Roman" w:cs="Times New Roman"/>
+          <w:lang w:eastAsia="ko-KR"/>
+        </w:rPr>
+      </w:pPr>
+    </w:p>
+    <w:p>
+      <w:pPr>
+        <w:jc w:val="both"/>
+        <w:rPr>
+          <w:rFonts w:ascii="Times New Roman" w:hAnsi="Times New Roman" w:cs="Times New Roman"/>
+          <w:b/>
+          <w:bCs/>
+          <w:lang w:eastAsia="ko-KR"/>
+        </w:rPr>
+      </w:pPr>
+      <w:r>
+        <w:rPr>
+          <w:rFonts w:ascii="Times New Roman" w:hAnsi="Times New Roman" w:cs="Times New Roman"/>
+          <w:b/>
+          <w:bCs/>
+          <w:lang w:eastAsia="ko-KR"/>
+        </w:rPr>
+        <w:t xml:space="preserve">[Domain 1] </w:t>
+      </w:r>
+      <w:r>
+        <w:rPr>
+          <w:rFonts w:ascii="Times New Roman" w:hAnsi="Times New Roman" w:cs="Times New Roman"/>
+          <w:b/>
+          <w:bCs/>
+          <w:lang w:eastAsia="ko-KR"/>
+        </w:rPr>
+        <w:t>System Log Normalization and Alert System</w:t>
+      </w:r>
+      <w:r>
+        <w:rPr>
+          <w:rFonts w:ascii="Times New Roman" w:hAnsi="Times New Roman" w:cs="Times New Roman"/>
+          <w:b/>
+          <w:bCs/>
+          <w:lang w:eastAsia="ko-KR"/>
+        </w:rPr>
+        <w:t xml:space="preserve"> (</w:t>
+      </w:r>
+      <w:r>
+        <w:rPr>
+          <w:rFonts w:ascii="Times New Roman" w:hAnsi="Times New Roman" w:cs="Times New Roman"/>
+          <w:b/>
+          <w:bCs/>
+          <w:lang w:eastAsia="ko-KR"/>
+        </w:rPr>
+        <w:t>Jeong Hoon Choi</w:t>
+      </w:r>
+      <w:r>
+        <w:rPr>
+          <w:rFonts w:ascii="Times New Roman" w:hAnsi="Times New Roman" w:cs="Times New Roman"/>
+          <w:b/>
+          <w:bCs/>
+          <w:lang w:eastAsia="ko-KR"/>
+        </w:rPr>
+        <w:t>)</w:t>
+      </w:r>
+    </w:p>
+    <w:p>
+      <w:pPr>
+        <w:jc w:val="both"/>
+        <w:rPr>
+          <w:rFonts w:ascii="Times New Roman" w:hAnsi="Times New Roman" w:cs="Times New Roman"/>
+          <w:lang w:eastAsia="ko-KR"/>
+        </w:rPr>
+      </w:pPr>
+      <w:r>
+        <w:rPr>
+          <w:rFonts w:ascii="Times New Roman" w:hAnsi="Times New Roman" w:cs="Times New Roman"/>
+          <w:lang w:eastAsia="ko-KR"/>
+        </w:rPr>
+        <w:t xml:space="preserve">[Domain Description] </w:t>
+      </w:r>
+      <w:r>
+        <w:rPr>
+          <w:rFonts w:ascii="Times New Roman" w:hAnsi="Times New Roman" w:cs="Times New Roman"/>
+          <w:lang w:eastAsia="ko-KR"/>
+        </w:rPr>
+        <w:t>This system parses log(text) data stored in various formats using traditional parsing methods, Encoder-Decoder models, or LLM models.</w:t>
+      </w:r>
+    </w:p>
+    <w:p>
+      <w:pPr>
+        <w:jc w:val="both"/>
+        <w:rPr>
+          <w:rFonts w:ascii="Times New Roman" w:hAnsi="Times New Roman" w:cs="Times New Roman"/>
+          <w:lang w:eastAsia="ko-KR"/>
+        </w:rPr>
+      </w:pPr>
+      <w:r>
+        <w:rPr>
+          <w:rFonts w:ascii="Times New Roman" w:hAnsi="Times New Roman" w:cs="Times New Roman"/>
+          <w:lang w:eastAsia="ko-KR"/>
+        </w:rPr>
+        <w:t>It then performs anomaly detection (</w:t>
+      </w:r>
+      <w:proofErr w:type="spellStart"/>
+      <w:r>
+        <w:rPr>
+          <w:rFonts w:ascii="Times New Roman" w:hAnsi="Times New Roman" w:cs="Times New Roman"/>
+          <w:lang w:eastAsia="ko-KR"/>
+        </w:rPr>
+        <w:t>i.g.</w:t>
+      </w:r>
+      <w:proofErr w:type="spellEnd"/>
+      <w:r>
+        <w:rPr>
+          <w:rFonts w:ascii="Times New Roman" w:hAnsi="Times New Roman" w:cs="Times New Roman"/>
+          <w:lang w:eastAsia="ko-KR"/>
+        </w:rPr>
+        <w:t xml:space="preserve"> Autoencoder, Isolation Forests) and, based on the results, uses an LLM to generate an alert containing relevant information such as IP, user, error details, justification for the detection, and a risk score, which is then deliver to the appropriate user.</w:t>
+      </w:r>
+    </w:p>
+    <w:p>
+      <w:pPr>
+        <w:jc w:val="both"/>
+        <w:rPr>
+          <w:rFonts w:ascii="Times New Roman" w:hAnsi="Times New Roman" w:cs="Times New Roman" w:hint="eastAsia"/>
+          <w:lang w:eastAsia="ko-KR"/>
+        </w:rPr>
+      </w:pPr>
+    </w:p>
+    <w:p>
+      <w:pPr>
+        <w:jc w:val="both"/>
+        <w:rPr>
+          <w:rFonts w:ascii="Times New Roman" w:hAnsi="Times New Roman" w:cs="Times New Roman"/>
+          <w:b/>
+          <w:bCs/>
+          <w:lang w:eastAsia="ko-KR"/>
+        </w:rPr>
+      </w:pPr>
+      <w:r>
+        <w:rPr>
+          <w:rFonts w:ascii="Times New Roman" w:hAnsi="Times New Roman" w:cs="Times New Roman"/>
+          <w:b/>
+          <w:bCs/>
+          <w:lang w:eastAsia="ko-KR"/>
+        </w:rPr>
+        <w:t xml:space="preserve">[Dataset] </w:t>
+      </w:r>
+      <w:proofErr w:type="spellStart"/>
+      <w:r>
+        <w:rPr>
+          <w:rFonts w:ascii="Times New Roman" w:hAnsi="Times New Roman" w:cs="Times New Roman"/>
+          <w:b/>
+          <w:bCs/>
+          <w:lang w:eastAsia="ko-KR"/>
+        </w:rPr>
+        <w:t>LogHub</w:t>
+      </w:r>
+      <w:proofErr w:type="spellEnd"/>
+    </w:p>
+    <w:p>
+      <w:pPr>
+        <w:jc w:val="both"/>
+        <w:rPr>
+          <w:rFonts w:ascii="Times New Roman" w:hAnsi="Times New Roman" w:cs="Times New Roman"/>
+          <w:lang w:eastAsia="ko-KR"/>
+        </w:rPr>
+      </w:pPr>
+      <w:proofErr w:type="spellStart"/>
+      <w:r>
+        <w:rPr>
+          <w:rFonts w:ascii="Times New Roman" w:hAnsi="Times New Roman" w:cs="Times New Roman"/>
+          <w:lang w:eastAsia="ko-KR"/>
+        </w:rPr>
+        <w:t>loghub</w:t>
+      </w:r>
+      <w:proofErr w:type="spellEnd"/>
+      <w:r>
+        <w:rPr>
+          <w:rFonts w:ascii="Times New Roman" w:hAnsi="Times New Roman" w:cs="Times New Roman"/>
+          <w:lang w:eastAsia="ko-KR"/>
+        </w:rPr>
+        <w:t xml:space="preserve">: </w:t>
+      </w:r>
+      <w:r>
+        <w:rPr>
+          <w:rFonts w:ascii="Times New Roman" w:hAnsi="Times New Roman" w:cs="Times New Roman"/>
+          <w:lang w:eastAsia="ko-KR"/>
+        </w:rPr>
+        <w:t>https://github.com/logpai/loghub</w:t>
+      </w:r>
+    </w:p>
+    <w:p>
+      <w:pPr>
+        <w:jc w:val="both"/>
+        <w:rPr>
+          <w:rFonts w:ascii="Times New Roman" w:hAnsi="Times New Roman" w:cs="Times New Roman"/>
+          <w:lang w:eastAsia="ko-KR"/>
+        </w:rPr>
+      </w:pPr>
+      <w:proofErr w:type="spellStart"/>
+      <w:r>
+        <w:rPr>
+          <w:rFonts w:ascii="Times New Roman" w:hAnsi="Times New Roman" w:cs="Times New Roman"/>
+          <w:lang w:eastAsia="ko-KR"/>
+        </w:rPr>
+        <w:t>Loghub</w:t>
+      </w:r>
+      <w:proofErr w:type="spellEnd"/>
+      <w:r>
+        <w:rPr>
+          <w:rFonts w:ascii="Times New Roman" w:hAnsi="Times New Roman" w:cs="Times New Roman"/>
+          <w:lang w:eastAsia="ko-KR"/>
+        </w:rPr>
+        <w:t xml:space="preserve"> provides logs for various services, along with labels that have been appropriately parsed using a Log Parser (drain).</w:t>
+      </w:r>
+    </w:p>
+    <w:p>
+      <w:pPr>
+        <w:jc w:val="both"/>
+        <w:rPr>
+          <w:rFonts w:ascii="Times New Roman" w:hAnsi="Times New Roman" w:cs="Times New Roman"/>
+          <w:lang w:eastAsia="ko-KR"/>
+        </w:rPr>
+      </w:pPr>
+    </w:p>
+    <w:p>
+      <w:pPr>
+        <w:jc w:val="both"/>
+        <w:rPr>
+          <w:rFonts w:ascii="Times New Roman" w:hAnsi="Times New Roman" w:cs="Times New Roman"/>
+          <w:b/>
+          <w:bCs/>
+          <w:lang w:eastAsia="ko-KR"/>
+        </w:rPr>
+      </w:pPr>
+      <w:r>
+        <w:rPr>
+          <w:rFonts w:ascii="Times New Roman" w:hAnsi="Times New Roman" w:cs="Times New Roman"/>
+          <w:b/>
+          <w:bCs/>
+          <w:lang w:eastAsia="ko-KR"/>
+        </w:rPr>
+        <w:t>[Reason]</w:t>
+      </w:r>
     </w:p>
     <w:p>
       <w:pPr>
@@ -259,59 +496,326 @@
       <w:pPr>
         <w:jc w:val="both"/>
         <w:rPr>
+          <w:rFonts w:ascii="Times New Roman" w:hAnsi="Times New Roman" w:cs="Times New Roman"/>
+          <w:b/>
+          <w:bCs/>
+          <w:bdr w:val="none" w:sz="0" w:space="0" w:color="auto" w:frame="1"/>
+        </w:rPr>
+      </w:pPr>
+      <w:r>
+        <w:rPr>
+          <w:rFonts w:ascii="Times New Roman" w:hAnsi="Times New Roman" w:cs="Times New Roman"/>
+          <w:b/>
+          <w:bCs/>
+          <w:bdr w:val="none" w:sz="0" w:space="0" w:color="auto" w:frame="1"/>
+        </w:rPr>
+        <w:lastRenderedPageBreak/>
+        <w:t>[Domain</w:t>
+      </w:r>
+      <w:r>
+        <w:rPr>
+          <w:rFonts w:ascii="Times New Roman" w:hAnsi="Times New Roman" w:cs="Times New Roman"/>
+          <w:b/>
+          <w:bCs/>
+          <w:bdr w:val="none" w:sz="0" w:space="0" w:color="auto" w:frame="1"/>
+        </w:rPr>
+        <w:t xml:space="preserve"> 2</w:t>
+      </w:r>
+      <w:r>
+        <w:rPr>
+          <w:rFonts w:ascii="Times New Roman" w:hAnsi="Times New Roman" w:cs="Times New Roman"/>
+          <w:b/>
+          <w:bCs/>
+          <w:bdr w:val="none" w:sz="0" w:space="0" w:color="auto" w:frame="1"/>
+        </w:rPr>
+        <w:t>]</w:t>
+      </w:r>
+      <w:r>
+        <w:rPr>
+          <w:rFonts w:ascii="Times New Roman" w:hAnsi="Times New Roman" w:cs="Times New Roman"/>
+          <w:b/>
+          <w:bCs/>
+          <w:bdr w:val="none" w:sz="0" w:space="0" w:color="auto" w:frame="1"/>
+        </w:rPr>
+        <w:t xml:space="preserve"> Recipe</w:t>
+      </w:r>
+      <w:r>
+        <w:rPr>
+          <w:rFonts w:ascii="Times New Roman" w:hAnsi="Times New Roman" w:cs="Times New Roman"/>
+          <w:b/>
+          <w:bCs/>
+          <w:bdr w:val="none" w:sz="0" w:space="0" w:color="auto" w:frame="1"/>
+        </w:rPr>
+        <w:t xml:space="preserve"> (</w:t>
+      </w:r>
+      <w:r>
+        <w:rPr>
+          <w:rFonts w:ascii="Times New Roman" w:hAnsi="Times New Roman" w:cs="Times New Roman"/>
+          <w:b/>
+          <w:bCs/>
+        </w:rPr>
+        <w:t>Chih-Yun Pai</w:t>
+      </w:r>
+      <w:r>
+        <w:rPr>
+          <w:rFonts w:ascii="Times New Roman" w:hAnsi="Times New Roman" w:cs="Times New Roman"/>
+          <w:b/>
+          <w:bCs/>
+        </w:rPr>
+        <w:t>)</w:t>
+      </w:r>
+    </w:p>
+    <w:p>
+      <w:pPr>
+        <w:jc w:val="both"/>
+        <w:rPr>
+          <w:rFonts w:ascii="Times New Roman" w:hAnsi="Times New Roman" w:cs="Times New Roman"/>
+          <w:bdr w:val="none" w:sz="0" w:space="0" w:color="auto" w:frame="1"/>
+        </w:rPr>
+      </w:pPr>
+      <w:r>
+        <w:rPr>
+          <w:rFonts w:ascii="Times New Roman" w:hAnsi="Times New Roman" w:cs="Times New Roman"/>
+          <w:bdr w:val="none" w:sz="0" w:space="0" w:color="auto" w:frame="1"/>
+        </w:rPr>
+        <w:t>[</w:t>
+      </w:r>
+      <w:r>
+        <w:rPr>
+          <w:rFonts w:ascii="Times New Roman" w:hAnsi="Times New Roman" w:cs="Times New Roman"/>
+          <w:bdr w:val="none" w:sz="0" w:space="0" w:color="auto" w:frame="1"/>
+        </w:rPr>
+        <w:t>Domain D</w:t>
+      </w:r>
+      <w:r>
+        <w:rPr>
+          <w:rFonts w:ascii="Times New Roman" w:hAnsi="Times New Roman" w:cs="Times New Roman"/>
+          <w:bdr w:val="none" w:sz="0" w:space="0" w:color="auto" w:frame="1"/>
+        </w:rPr>
+        <w:t xml:space="preserve">escription] A recipe-based food assistant that supports group chat communication by helping users decide what meals they can prepare based on available ingredients. Through messages, the AI agent can suggest suitable recipes, identify missing ingredients, and later assist with planning grocery purchases (if we are able to do that). </w:t>
+      </w:r>
+    </w:p>
+    <w:p>
+      <w:pPr>
+        <w:jc w:val="both"/>
+        <w:rPr>
+          <w:rFonts w:ascii="Times New Roman" w:hAnsi="Times New Roman" w:cs="Times New Roman"/>
+          <w:bdr w:val="none" w:sz="0" w:space="0" w:color="auto" w:frame="1"/>
+        </w:rPr>
+      </w:pPr>
+    </w:p>
+    <w:p>
+      <w:pPr>
+        <w:jc w:val="both"/>
+        <w:rPr>
+          <w:rFonts w:ascii="Times New Roman" w:hAnsi="Times New Roman" w:cs="Times New Roman"/>
+          <w:bdr w:val="none" w:sz="0" w:space="0" w:color="auto" w:frame="1"/>
+        </w:rPr>
+      </w:pPr>
+      <w:r>
+        <w:rPr>
+          <w:rFonts w:ascii="Times New Roman" w:hAnsi="Times New Roman" w:cs="Times New Roman"/>
+          <w:b/>
+          <w:bCs/>
+          <w:bdr w:val="none" w:sz="0" w:space="0" w:color="auto" w:frame="1"/>
+        </w:rPr>
+        <w:t>[</w:t>
+      </w:r>
+      <w:r>
+        <w:rPr>
+          <w:rFonts w:ascii="Times New Roman" w:hAnsi="Times New Roman" w:cs="Times New Roman"/>
+          <w:b/>
+          <w:bCs/>
+          <w:bdr w:val="none" w:sz="0" w:space="0" w:color="auto" w:frame="1"/>
+        </w:rPr>
+        <w:t>Dataset</w:t>
+      </w:r>
+      <w:r>
+        <w:rPr>
+          <w:rFonts w:ascii="Times New Roman" w:hAnsi="Times New Roman" w:cs="Times New Roman"/>
+          <w:b/>
+          <w:bCs/>
+          <w:bdr w:val="none" w:sz="0" w:space="0" w:color="auto" w:frame="1"/>
+        </w:rPr>
+        <w:t>]</w:t>
+      </w:r>
+    </w:p>
+    <w:p>
+      <w:pPr>
+        <w:jc w:val="both"/>
+        <w:rPr>
+          <w:rFonts w:ascii="Times New Roman" w:hAnsi="Times New Roman" w:cs="Times New Roman"/>
+          <w:bdr w:val="none" w:sz="0" w:space="0" w:color="auto" w:frame="1"/>
+        </w:rPr>
+      </w:pPr>
+      <w:hyperlink r:id="rId9" w:tgtFrame="_blank" w:tooltip="https://www.kaggle.com/datasets/paultimothymooney/recipenlg/data" w:history="1">
+        <w:r>
+          <w:rPr>
+            <w:rStyle w:val="Hyperlink"/>
+            <w:rFonts w:ascii="Times New Roman" w:hAnsi="Times New Roman" w:cs="Times New Roman"/>
+            <w:bdr w:val="none" w:sz="0" w:space="0" w:color="auto" w:frame="1"/>
+          </w:rPr>
+          <w:t>https://www.kaggle.com/datasets/paultimothymooney/recipenlg/data</w:t>
+        </w:r>
+      </w:hyperlink>
+    </w:p>
+    <w:p>
+      <w:pPr>
+        <w:jc w:val="both"/>
+        <w:rPr>
+          <w:rFonts w:ascii="Times New Roman" w:hAnsi="Times New Roman" w:cs="Times New Roman"/>
+          <w:bdr w:val="none" w:sz="0" w:space="0" w:color="auto" w:frame="1"/>
+        </w:rPr>
+      </w:pPr>
+    </w:p>
+    <w:p>
+      <w:pPr>
+        <w:jc w:val="both"/>
+        <w:rPr>
+          <w:rFonts w:ascii="Times New Roman" w:hAnsi="Times New Roman" w:cs="Times New Roman"/>
+          <w:bdr w:val="none" w:sz="0" w:space="0" w:color="auto" w:frame="1"/>
+        </w:rPr>
+      </w:pPr>
+      <w:r>
+        <w:rPr>
+          <w:rFonts w:ascii="Times New Roman" w:hAnsi="Times New Roman" w:cs="Times New Roman"/>
+          <w:b/>
+          <w:bCs/>
+          <w:bdr w:val="none" w:sz="0" w:space="0" w:color="auto" w:frame="1"/>
+        </w:rPr>
+        <w:t>[</w:t>
+      </w:r>
+      <w:r>
+        <w:rPr>
+          <w:rFonts w:ascii="Times New Roman" w:hAnsi="Times New Roman" w:cs="Times New Roman"/>
+          <w:b/>
+          <w:bCs/>
+          <w:bdr w:val="none" w:sz="0" w:space="0" w:color="auto" w:frame="1"/>
+        </w:rPr>
+        <w:t>Reason</w:t>
+      </w:r>
+      <w:r>
+        <w:rPr>
+          <w:rFonts w:ascii="Times New Roman" w:hAnsi="Times New Roman" w:cs="Times New Roman"/>
+          <w:b/>
+          <w:bCs/>
+          <w:bdr w:val="none" w:sz="0" w:space="0" w:color="auto" w:frame="1"/>
+        </w:rPr>
+        <w:t>]</w:t>
+      </w:r>
+      <w:r>
+        <w:rPr>
+          <w:rFonts w:ascii="Times New Roman" w:hAnsi="Times New Roman" w:cs="Times New Roman"/>
+          <w:bdr w:val="none" w:sz="0" w:space="0" w:color="auto" w:frame="1"/>
+        </w:rPr>
+        <w:t xml:space="preserve"> </w:t>
+      </w:r>
+    </w:p>
+    <w:p>
+      <w:pPr>
+        <w:jc w:val="both"/>
+        <w:rPr>
+          <w:rFonts w:ascii="Times New Roman" w:hAnsi="Times New Roman" w:cs="Times New Roman"/>
+          <w:lang w:eastAsia="ko-KR"/>
+        </w:rPr>
+      </w:pPr>
+      <w:r>
+        <w:rPr>
+          <w:rFonts w:ascii="Times New Roman" w:hAnsi="Times New Roman" w:cs="Times New Roman"/>
+          <w:bdr w:val="none" w:sz="0" w:space="0" w:color="auto" w:frame="1"/>
+        </w:rPr>
+        <w:t xml:space="preserve">It's a use case where users can seek quick, practical assistance through messaging. A scenario I come up with is when we text "I want to have a quick dinner </w:t>
+      </w:r>
+      <w:proofErr w:type="spellStart"/>
+      <w:r>
+        <w:rPr>
+          <w:rFonts w:ascii="Times New Roman" w:hAnsi="Times New Roman" w:cs="Times New Roman"/>
+          <w:bdr w:val="none" w:sz="0" w:space="0" w:color="auto" w:frame="1"/>
+        </w:rPr>
+        <w:t>cuz</w:t>
+      </w:r>
+      <w:proofErr w:type="spellEnd"/>
+      <w:r>
+        <w:rPr>
+          <w:rFonts w:ascii="Times New Roman" w:hAnsi="Times New Roman" w:cs="Times New Roman"/>
+          <w:bdr w:val="none" w:sz="0" w:space="0" w:color="auto" w:frame="1"/>
+        </w:rPr>
+        <w:t xml:space="preserve"> I'm working heavily for the final project", based on previous message and the recipe database, AI agent may suggest </w:t>
+      </w:r>
+      <w:proofErr w:type="gramStart"/>
+      <w:r>
+        <w:rPr>
+          <w:rFonts w:ascii="Times New Roman" w:hAnsi="Times New Roman" w:cs="Times New Roman"/>
+          <w:bdr w:val="none" w:sz="0" w:space="0" w:color="auto" w:frame="1"/>
+        </w:rPr>
+        <w:t>a</w:t>
+      </w:r>
+      <w:proofErr w:type="gramEnd"/>
+      <w:r>
+        <w:rPr>
+          <w:rFonts w:ascii="Times New Roman" w:hAnsi="Times New Roman" w:cs="Times New Roman"/>
+          <w:bdr w:val="none" w:sz="0" w:space="0" w:color="auto" w:frame="1"/>
+        </w:rPr>
+        <w:t xml:space="preserve"> easy-to-prepare meal like spaghetti.</w:t>
+      </w:r>
+    </w:p>
+    <w:p>
+      <w:pPr>
+        <w:jc w:val="both"/>
+        <w:rPr>
+          <w:rFonts w:ascii="Times New Roman" w:hAnsi="Times New Roman" w:cs="Times New Roman"/>
+          <w:lang w:eastAsia="ko-KR"/>
+        </w:rPr>
+      </w:pPr>
+    </w:p>
+    <w:p>
+      <w:pPr>
+        <w:jc w:val="both"/>
+        <w:rPr>
+          <w:rFonts w:ascii="Times New Roman" w:hAnsi="Times New Roman" w:cs="Times New Roman"/>
+          <w:b/>
+          <w:bCs/>
+        </w:rPr>
+      </w:pPr>
+      <w:r>
+        <w:rPr>
+          <w:rFonts w:ascii="Times New Roman" w:hAnsi="Times New Roman" w:cs="Times New Roman"/>
+          <w:b/>
+          <w:bCs/>
+        </w:rPr>
+        <w:t>3 Examples of Tools for Data Collection</w:t>
+      </w:r>
+    </w:p>
+    <w:p>
+      <w:pPr>
+        <w:jc w:val="both"/>
+        <w:rPr>
+          <w:rFonts w:ascii="Times New Roman" w:hAnsi="Times New Roman" w:cs="Times New Roman"/>
+        </w:rPr>
+      </w:pPr>
+    </w:p>
+    <w:p>
+      <w:pPr>
+        <w:jc w:val="both"/>
+        <w:rPr>
+          <w:rFonts w:ascii="Times New Roman" w:hAnsi="Times New Roman" w:cs="Times New Roman"/>
+          <w:b/>
+          <w:bCs/>
+          <w:lang w:eastAsia="ko-KR"/>
+        </w:rPr>
+      </w:pPr>
+      <w:r>
+        <w:rPr>
+          <w:rFonts w:ascii="Times New Roman" w:hAnsi="Times New Roman" w:cs="Times New Roman"/>
+          <w:b/>
+          <w:bCs/>
+          <w:lang w:eastAsia="ko-KR"/>
+        </w:rPr>
+        <w:t>Log Parser</w:t>
+      </w:r>
+      <w:r>
+        <w:rPr>
           <w:rFonts w:ascii="Times New Roman" w:hAnsi="Times New Roman" w:cs="Times New Roman" w:hint="eastAsia"/>
-          <w:lang w:eastAsia="ko-KR"/>
-        </w:rPr>
-      </w:pPr>
-    </w:p>
-    <w:p>
-      <w:pPr>
-        <w:jc w:val="both"/>
-        <w:rPr>
-          <w:rFonts w:ascii="Times New Roman" w:hAnsi="Times New Roman" w:cs="Times New Roman"/>
-          <w:b/>
-          <w:bCs/>
-        </w:rPr>
-      </w:pPr>
-      <w:r>
-        <w:rPr>
-          <w:rFonts w:ascii="Times New Roman" w:hAnsi="Times New Roman" w:cs="Times New Roman"/>
-          <w:b/>
-          <w:bCs/>
-        </w:rPr>
-        <w:t>3. Examples of Tools for Data Collection</w:t>
-      </w:r>
-    </w:p>
-    <w:p>
-      <w:pPr>
-        <w:jc w:val="both"/>
-        <w:rPr>
-          <w:rFonts w:ascii="Times New Roman" w:hAnsi="Times New Roman" w:cs="Times New Roman"/>
-        </w:rPr>
-      </w:pPr>
-    </w:p>
-    <w:p>
-      <w:pPr>
-        <w:jc w:val="both"/>
-        <w:rPr>
-          <w:rFonts w:ascii="Times New Roman" w:hAnsi="Times New Roman" w:cs="Times New Roman" w:hint="eastAsia"/>
-          <w:b/>
-          <w:bCs/>
-          <w:lang w:eastAsia="ko-KR"/>
-        </w:rPr>
-      </w:pPr>
-      <w:r>
-        <w:rPr>
-          <w:rFonts w:ascii="Times New Roman" w:hAnsi="Times New Roman" w:cs="Times New Roman"/>
-          <w:b/>
-          <w:bCs/>
-          <w:lang w:eastAsia="ko-KR"/>
-        </w:rPr>
-        <w:t>Log Parser</w:t>
-      </w:r>
-      <w:r>
-        <w:rPr>
-          <w:rFonts w:ascii="Times New Roman" w:hAnsi="Times New Roman" w:cs="Times New Roman" w:hint="eastAsia"/>
           <w:b/>
           <w:bCs/>
           <w:lang w:eastAsia="ko-KR"/>
@@ -323,64 +827,6 @@
       <w:pPr>
         <w:jc w:val="both"/>
         <w:rPr>
-          <w:rFonts w:ascii="Times New Roman" w:hAnsi="Times New Roman" w:cs="Times New Roman" w:hint="eastAsia"/>
-          <w:lang w:eastAsia="ko-KR"/>
-        </w:rPr>
-      </w:pPr>
-      <w:r>
-        <w:rPr>
-          <w:rFonts w:ascii="Times New Roman" w:hAnsi="Times New Roman" w:cs="Times New Roman"/>
-          <w:lang w:eastAsia="ko-KR"/>
-        </w:rPr>
-        <w:t>pip3 install logparser</w:t>
-      </w:r>
-      <w:r>
-        <w:rPr>
-          <w:rFonts w:ascii="Times New Roman" w:hAnsi="Times New Roman" w:cs="Times New Roman" w:hint="eastAsia"/>
-          <w:lang w:eastAsia="ko-KR"/>
-        </w:rPr>
-        <w:t>3</w:t>
-      </w:r>
-    </w:p>
-    <w:p>
-      <w:pPr>
-        <w:jc w:val="both"/>
-        <w:rPr>
-          <w:rFonts w:ascii="Times New Roman" w:hAnsi="Times New Roman" w:cs="Times New Roman"/>
-        </w:rPr>
-      </w:pPr>
-    </w:p>
-    <w:p>
-      <w:pPr>
-        <w:jc w:val="both"/>
-        <w:rPr>
-          <w:rFonts w:ascii="Times New Roman" w:hAnsi="Times New Roman" w:cs="Times New Roman"/>
-          <w:b/>
-          <w:bCs/>
-        </w:rPr>
-      </w:pPr>
-      <w:r>
-        <w:rPr>
-          <w:rFonts w:ascii="Times New Roman" w:hAnsi="Times New Roman" w:cs="Times New Roman"/>
-          <w:b/>
-          <w:bCs/>
-        </w:rPr>
-        <w:t>4. Data Collection</w:t>
-      </w:r>
-    </w:p>
-    <w:p>
-      <w:pPr>
-        <w:jc w:val="both"/>
-        <w:rPr>
-          <w:rFonts w:ascii="Times New Roman" w:hAnsi="Times New Roman" w:cs="Times New Roman"/>
-          <w:lang w:eastAsia="ko-KR"/>
-        </w:rPr>
-      </w:pPr>
-    </w:p>
-    <w:p>
-      <w:pPr>
-        <w:jc w:val="both"/>
-        <w:rPr>
           <w:rFonts w:ascii="Times New Roman" w:hAnsi="Times New Roman" w:cs="Times New Roman"/>
           <w:lang w:eastAsia="ko-KR"/>
         </w:rPr>
@@ -391,7 +837,7 @@
           <w:rFonts w:ascii="Times New Roman" w:hAnsi="Times New Roman" w:cs="Times New Roman"/>
           <w:lang w:eastAsia="ko-KR"/>
         </w:rPr>
-        <w:t>loghub</w:t>
+        <w:t>logparser</w:t>
       </w:r>
       <w:proofErr w:type="spellEnd"/>
       <w:r>
@@ -406,23 +852,158 @@
           <w:rFonts w:ascii="Times New Roman" w:hAnsi="Times New Roman" w:cs="Times New Roman"/>
           <w:lang w:eastAsia="ko-KR"/>
         </w:rPr>
-        <w:t>https://github.com/logpai/loghub</w:t>
-      </w:r>
-    </w:p>
-    <w:p>
-      <w:pPr>
-        <w:jc w:val="both"/>
-        <w:rPr>
-          <w:rFonts w:ascii="Times New Roman" w:hAnsi="Times New Roman" w:cs="Times New Roman"/>
-          <w:lang w:eastAsia="ko-KR"/>
-        </w:rPr>
-      </w:pPr>
-    </w:p>
-    <w:p>
-      <w:pPr>
-        <w:jc w:val="both"/>
-        <w:rPr>
-          <w:rFonts w:ascii="Batang" w:eastAsia="Batang" w:hAnsi="Batang" w:cs="Batang" w:hint="eastAsia"/>
+        <w:t>https://github.com/logpai/logparser</w:t>
+      </w:r>
+    </w:p>
+    <w:p>
+      <w:pPr>
+        <w:jc w:val="both"/>
+        <w:rPr>
+          <w:rFonts w:ascii="Times New Roman" w:hAnsi="Times New Roman" w:cs="Times New Roman"/>
+          <w:lang w:eastAsia="ko-KR"/>
+        </w:rPr>
+      </w:pPr>
+    </w:p>
+    <w:p>
+      <w:pPr>
+        <w:jc w:val="both"/>
+        <w:rPr>
+          <w:rFonts w:ascii="Times New Roman" w:hAnsi="Times New Roman" w:cs="Times New Roman"/>
+          <w:b/>
+          <w:bCs/>
+          <w:lang w:eastAsia="ko-KR"/>
+        </w:rPr>
+      </w:pPr>
+      <w:r>
+        <w:rPr>
+          <w:rFonts w:ascii="Times New Roman" w:hAnsi="Times New Roman" w:cs="Times New Roman"/>
+          <w:b/>
+          <w:bCs/>
+          <w:lang w:eastAsia="ko-KR"/>
+        </w:rPr>
+        <w:t>Data Retrieve</w:t>
+      </w:r>
+      <w:r>
+        <w:rPr>
+          <w:rFonts w:ascii="Times New Roman" w:hAnsi="Times New Roman" w:cs="Times New Roman"/>
+          <w:b/>
+          <w:bCs/>
+          <w:lang w:eastAsia="ko-KR"/>
+        </w:rPr>
+        <w:t>:</w:t>
+      </w:r>
+    </w:p>
+    <w:p>
+      <w:pPr>
+        <w:jc w:val="both"/>
+        <w:rPr>
+          <w:rFonts w:ascii="Times New Roman" w:hAnsi="Times New Roman" w:cs="Times New Roman"/>
+          <w:lang w:eastAsia="ko-KR"/>
+        </w:rPr>
+      </w:pPr>
+      <w:r>
+        <w:rPr>
+          <w:rFonts w:ascii="Times New Roman" w:hAnsi="Times New Roman" w:cs="Times New Roman"/>
+          <w:lang w:eastAsia="ko-KR"/>
+        </w:rPr>
+        <w:t>requests</w:t>
+      </w:r>
+      <w:r>
+        <w:rPr>
+          <w:rFonts w:ascii="Times New Roman" w:hAnsi="Times New Roman" w:cs="Times New Roman"/>
+          <w:lang w:eastAsia="ko-KR"/>
+        </w:rPr>
+        <w:t xml:space="preserve">: </w:t>
+      </w:r>
+      <w:r>
+        <w:rPr>
+          <w:rFonts w:ascii="Times New Roman" w:hAnsi="Times New Roman" w:cs="Times New Roman"/>
+          <w:lang w:eastAsia="ko-KR"/>
+        </w:rPr>
+        <w:t>https://pypi.org/project/requests/</w:t>
+      </w:r>
+    </w:p>
+    <w:p>
+      <w:pPr>
+        <w:jc w:val="both"/>
+        <w:rPr>
+          <w:rFonts w:ascii="Times New Roman" w:hAnsi="Times New Roman" w:cs="Times New Roman"/>
+          <w:lang w:eastAsia="ko-KR"/>
+        </w:rPr>
+      </w:pPr>
+      <w:r>
+        <w:rPr>
+          <w:rFonts w:ascii="Times New Roman" w:hAnsi="Times New Roman" w:cs="Times New Roman"/>
+          <w:lang w:eastAsia="ko-KR"/>
+        </w:rPr>
+        <w:t xml:space="preserve">beautifulsoup4: </w:t>
+      </w:r>
+      <w:r>
+        <w:rPr>
+          <w:rFonts w:ascii="Times New Roman" w:hAnsi="Times New Roman" w:cs="Times New Roman"/>
+          <w:lang w:eastAsia="ko-KR"/>
+        </w:rPr>
+        <w:t>https://pypi.org/project/beautifulsoup4/</w:t>
+      </w:r>
+    </w:p>
+    <w:p>
+      <w:pPr>
+        <w:jc w:val="both"/>
+        <w:rPr>
+          <w:rFonts w:ascii="Times New Roman" w:hAnsi="Times New Roman" w:cs="Times New Roman"/>
+          <w:lang w:eastAsia="ko-KR"/>
+        </w:rPr>
+      </w:pPr>
+      <w:r>
+        <w:rPr>
+          <w:rFonts w:ascii="Times New Roman" w:hAnsi="Times New Roman" w:cs="Times New Roman"/>
+          <w:lang w:eastAsia="ko-KR"/>
+        </w:rPr>
+        <w:t xml:space="preserve">playwright: </w:t>
+      </w:r>
+      <w:r>
+        <w:rPr>
+          <w:rFonts w:ascii="Times New Roman" w:hAnsi="Times New Roman" w:cs="Times New Roman"/>
+          <w:lang w:eastAsia="ko-KR"/>
+        </w:rPr>
+        <w:t>https://pypi.org/project/playwright/</w:t>
+      </w:r>
+    </w:p>
+    <w:p>
+      <w:pPr>
+        <w:jc w:val="both"/>
+        <w:rPr>
+          <w:rFonts w:ascii="Times New Roman" w:hAnsi="Times New Roman" w:cs="Times New Roman"/>
+          <w:lang w:eastAsia="ko-KR"/>
+        </w:rPr>
+      </w:pPr>
+      <w:r>
+        <w:rPr>
+          <w:rFonts w:ascii="Times New Roman" w:hAnsi="Times New Roman" w:cs="Times New Roman"/>
+          <w:lang w:eastAsia="ko-KR"/>
+        </w:rPr>
+        <w:t>pandas</w:t>
+      </w:r>
+      <w:r>
+        <w:rPr>
+          <w:rFonts w:ascii="Times New Roman" w:hAnsi="Times New Roman" w:cs="Times New Roman"/>
+          <w:lang w:eastAsia="ko-KR"/>
+        </w:rPr>
+        <w:t xml:space="preserve">: </w:t>
+      </w:r>
+      <w:r>
+        <w:rPr>
+          <w:rFonts w:ascii="Times New Roman" w:hAnsi="Times New Roman" w:cs="Times New Roman"/>
+          <w:lang w:eastAsia="ko-KR"/>
+        </w:rPr>
+        <w:t>https://pypi.org/project/pandas/</w:t>
+      </w:r>
+    </w:p>
+    <w:p>
+      <w:pPr>
+        <w:jc w:val="both"/>
+        <w:rPr>
+          <w:rFonts w:ascii="Times New Roman" w:hAnsi="Times New Roman" w:cs="Times New Roman"/>
           <w:lang w:eastAsia="ko-KR"/>
         </w:rPr>
       </w:pPr>
@@ -432,7 +1013,7 @@
           <w:rFonts w:ascii="Times New Roman" w:hAnsi="Times New Roman" w:cs="Times New Roman"/>
           <w:lang w:eastAsia="ko-KR"/>
         </w:rPr>
-        <w:t>Loghub</w:t>
+        <w:t>pytesseract</w:t>
       </w:r>
       <w:proofErr w:type="spellEnd"/>
       <w:r>
@@ -440,11 +1021,172 @@
           <w:rFonts w:ascii="Times New Roman" w:hAnsi="Times New Roman" w:cs="Times New Roman"/>
           <w:lang w:eastAsia="ko-KR"/>
         </w:rPr>
-        <w:t xml:space="preserve"> allows us to download log data from various systems or collect various real-world logs from operating systems such as Linux and Windows</w:t>
-      </w:r>
+        <w:t xml:space="preserve">: </w:t>
+      </w:r>
+      <w:r>
+        <w:rPr>
+          <w:rFonts w:ascii="Times New Roman" w:hAnsi="Times New Roman" w:cs="Times New Roman"/>
+          <w:lang w:eastAsia="ko-KR"/>
+        </w:rPr>
+        <w:t>https://pypi.org/project/pytesseract/</w:t>
+      </w:r>
+    </w:p>
+    <w:p>
+      <w:pPr>
+        <w:jc w:val="both"/>
+        <w:rPr>
+          <w:rFonts w:ascii="Times New Roman" w:hAnsi="Times New Roman" w:cs="Times New Roman"/>
+          <w:lang w:eastAsia="ko-KR"/>
+        </w:rPr>
+      </w:pPr>
+      <w:r>
+        <w:rPr>
+          <w:rFonts w:ascii="Times New Roman" w:hAnsi="Times New Roman" w:cs="Times New Roman"/>
+          <w:lang w:eastAsia="ko-KR"/>
+        </w:rPr>
+        <w:t xml:space="preserve">pillow: </w:t>
+      </w:r>
+      <w:r>
+        <w:rPr>
+          <w:rFonts w:ascii="Times New Roman" w:hAnsi="Times New Roman" w:cs="Times New Roman"/>
+          <w:lang w:eastAsia="ko-KR"/>
+        </w:rPr>
+        <w:t>https://pypi.org/project/pillow/</w:t>
+      </w:r>
+    </w:p>
+    <w:p>
+      <w:pPr>
+        <w:jc w:val="both"/>
+        <w:rPr>
+          <w:rFonts w:ascii="Times New Roman" w:hAnsi="Times New Roman" w:cs="Times New Roman"/>
+          <w:lang w:eastAsia="ko-KR"/>
+        </w:rPr>
+      </w:pPr>
+      <w:proofErr w:type="spellStart"/>
+      <w:r>
+        <w:rPr>
+          <w:rFonts w:ascii="Times New Roman" w:hAnsi="Times New Roman" w:cs="Times New Roman"/>
+          <w:lang w:eastAsia="ko-KR"/>
+        </w:rPr>
+        <w:t>pdfplumber</w:t>
+      </w:r>
+      <w:proofErr w:type="spellEnd"/>
+      <w:r>
+        <w:rPr>
+          <w:rFonts w:ascii="Times New Roman" w:hAnsi="Times New Roman" w:cs="Times New Roman"/>
+          <w:lang w:eastAsia="ko-KR"/>
+        </w:rPr>
+        <w:t xml:space="preserve">: </w:t>
+      </w:r>
+      <w:r>
+        <w:rPr>
+          <w:rFonts w:ascii="Times New Roman" w:hAnsi="Times New Roman" w:cs="Times New Roman"/>
+          <w:lang w:eastAsia="ko-KR"/>
+        </w:rPr>
+        <w:t>https://pypi.org/project/pdfplumber/</w:t>
+      </w:r>
+    </w:p>
+    <w:p>
+      <w:pPr>
+        <w:jc w:val="both"/>
+        <w:rPr>
+          <w:rFonts w:ascii="Times New Roman" w:hAnsi="Times New Roman" w:cs="Times New Roman"/>
+          <w:lang w:eastAsia="ko-KR"/>
+        </w:rPr>
+      </w:pPr>
+      <w:r>
+        <w:rPr>
+          <w:rFonts w:ascii="Times New Roman" w:hAnsi="Times New Roman" w:cs="Times New Roman"/>
+          <w:lang w:eastAsia="ko-KR"/>
+        </w:rPr>
+        <w:t xml:space="preserve">python-docx: </w:t>
+      </w:r>
+      <w:r>
+        <w:rPr>
+          <w:rFonts w:ascii="Times New Roman" w:hAnsi="Times New Roman" w:cs="Times New Roman"/>
+          <w:lang w:eastAsia="ko-KR"/>
+        </w:rPr>
+        <w:t>https://pypi.org/project/python-docx/</w:t>
+      </w:r>
+    </w:p>
+    <w:p>
+      <w:pPr>
+        <w:jc w:val="both"/>
+        <w:rPr>
+          <w:rFonts w:ascii="Times New Roman" w:hAnsi="Times New Roman" w:cs="Times New Roman"/>
+          <w:lang w:eastAsia="ko-KR"/>
+        </w:rPr>
+      </w:pPr>
+      <w:proofErr w:type="spellStart"/>
+      <w:r>
+        <w:rPr>
+          <w:rFonts w:ascii="Times New Roman" w:hAnsi="Times New Roman" w:cs="Times New Roman"/>
+          <w:lang w:eastAsia="ko-KR"/>
+        </w:rPr>
+        <w:t>yfinance</w:t>
+      </w:r>
+      <w:proofErr w:type="spellEnd"/>
+      <w:r>
+        <w:rPr>
+          <w:rFonts w:ascii="Times New Roman" w:hAnsi="Times New Roman" w:cs="Times New Roman"/>
+          <w:lang w:eastAsia="ko-KR"/>
+        </w:rPr>
+        <w:t xml:space="preserve">: </w:t>
+      </w:r>
+      <w:r>
+        <w:rPr>
+          <w:rFonts w:ascii="Times New Roman" w:hAnsi="Times New Roman" w:cs="Times New Roman"/>
+          <w:lang w:eastAsia="ko-KR"/>
+        </w:rPr>
+        <w:t>https://pypi.org/project/yfinance/</w:t>
+      </w:r>
+    </w:p>
+    <w:p>
+      <w:pPr>
+        <w:jc w:val="both"/>
+        <w:rPr>
+          <w:rFonts w:ascii="Times New Roman" w:hAnsi="Times New Roman" w:cs="Times New Roman"/>
+        </w:rPr>
+      </w:pPr>
+    </w:p>
+    <w:p>
+      <w:pPr>
+        <w:jc w:val="both"/>
+        <w:rPr>
+          <w:rFonts w:ascii="Times New Roman" w:hAnsi="Times New Roman" w:cs="Times New Roman"/>
+          <w:b/>
+          <w:bCs/>
+        </w:rPr>
+      </w:pPr>
+      <w:r>
+        <w:rPr>
+          <w:rFonts w:ascii="Times New Roman" w:hAnsi="Times New Roman" w:cs="Times New Roman"/>
+          <w:b/>
+          <w:bCs/>
+        </w:rPr>
+        <w:t>4 Data Collection</w:t>
+      </w:r>
+    </w:p>
+    <w:p>
+      <w:pPr>
+        <w:jc w:val="both"/>
+        <w:rPr>
+          <w:rFonts w:ascii="Times New Roman" w:hAnsi="Times New Roman" w:cs="Times New Roman"/>
+          <w:lang w:eastAsia="ko-KR"/>
+        </w:rPr>
+      </w:pPr>
+    </w:p>
+    <w:p>
+      <w:pPr>
+        <w:jc w:val="both"/>
+        <w:rPr>
+          <w:rFonts w:ascii="Batang" w:eastAsia="Batang" w:hAnsi="Batang" w:cs="Batang"/>
+          <w:lang w:eastAsia="ko-KR"/>
+        </w:rPr>
+      </w:pPr>
     </w:p>
     <w:sectPr>
-      <w:headerReference w:type="default" r:id="rId9"/>
+      <w:headerReference w:type="default" r:id="rId10"/>
       <w:pgSz w:w="12240" w:h="15840"/>
       <w:pgMar w:top="1440" w:right="1440" w:bottom="1440" w:left="1440" w:header="708" w:footer="708" w:gutter="0"/>
       <w:cols w:space="708"/>

</xml_diff>